<commit_message>
Atualiza plano do projeto
</commit_message>
<xml_diff>
--- a/doc/inception-phase/initiate-project/PlanoDoProjeto.docx
+++ b/doc/inception-phase/initiate-project/PlanoDoProjeto.docx
@@ -11,12 +11,14 @@
       </w:pPr>
       <w:bookmarkStart w:id="0" w:name="_GoBack"/>
       <w:bookmarkEnd w:id="0"/>
+      <w:proofErr w:type="spellStart"/>
       <w:r>
         <w:rPr>
           <w:lang w:val="pt-BR"/>
         </w:rPr>
         <w:t>Taciturn-duck</w:t>
       </w:r>
+      <w:proofErr w:type="spellEnd"/>
     </w:p>
     <w:p>
       <w:pPr>
@@ -158,7 +160,21 @@
         <w:rPr>
           <w:lang w:val="pt-BR"/>
         </w:rPr>
-        <w:t>O projeto será desenvolvido na linguagem Ruby, suportando múltiplos acessos simultâneos, todos os membros, independente da função,</w:t>
+        <w:t xml:space="preserve">O projeto será desenvolvido na linguagem </w:t>
+      </w:r>
+      <w:proofErr w:type="spellStart"/>
+      <w:r>
+        <w:rPr>
+          <w:lang w:val="pt-BR"/>
+        </w:rPr>
+        <w:t>Ruby</w:t>
+      </w:r>
+      <w:proofErr w:type="spellEnd"/>
+      <w:r>
+        <w:rPr>
+          <w:lang w:val="pt-BR"/>
+        </w:rPr>
+        <w:t>, suportando múltiplos acessos simultâneos, todos os membros, independente da função,</w:t>
       </w:r>
       <w:r>
         <w:rPr>
@@ -886,6 +902,360 @@
               <w:t>60</w:t>
             </w:r>
           </w:p>
+          <w:p>
+            <w:pPr>
+              <w:pStyle w:val="Corpodetexto"/>
+              <w:spacing w:before="60"/>
+              <w:ind w:left="0"/>
+              <w:rPr>
+                <w:lang w:val="pt-BR"/>
+              </w:rPr>
+            </w:pPr>
+          </w:p>
+          <w:p>
+            <w:pPr>
+              <w:pStyle w:val="Corpodetexto"/>
+              <w:spacing w:before="60"/>
+              <w:ind w:left="0"/>
+              <w:rPr>
+                <w:lang w:val="pt-BR"/>
+              </w:rPr>
+            </w:pPr>
+          </w:p>
+          <w:p>
+            <w:pPr>
+              <w:pStyle w:val="Corpodetexto"/>
+              <w:spacing w:before="60"/>
+              <w:ind w:left="0"/>
+              <w:rPr>
+                <w:lang w:val="pt-BR"/>
+              </w:rPr>
+            </w:pPr>
+          </w:p>
+          <w:p>
+            <w:pPr>
+              <w:pStyle w:val="Corpodetexto"/>
+              <w:spacing w:before="60"/>
+              <w:ind w:left="0"/>
+              <w:rPr>
+                <w:lang w:val="pt-BR"/>
+              </w:rPr>
+            </w:pPr>
+          </w:p>
+        </w:tc>
+      </w:tr>
+      <w:tr>
+        <w:tc>
+          <w:tcPr>
+            <w:tcW w:w="1005" w:type="dxa"/>
+          </w:tcPr>
+          <w:p>
+            <w:pPr>
+              <w:pStyle w:val="Corpodetexto"/>
+              <w:spacing w:before="60"/>
+              <w:ind w:left="0"/>
+              <w:rPr>
+                <w:lang w:val="pt-BR"/>
+              </w:rPr>
+            </w:pPr>
+            <w:r>
+              <w:rPr>
+                <w:lang w:val="pt-BR"/>
+              </w:rPr>
+              <w:lastRenderedPageBreak/>
+              <w:t>I4</w:t>
+            </w:r>
+          </w:p>
+        </w:tc>
+        <w:tc>
+          <w:tcPr>
+            <w:tcW w:w="4300" w:type="dxa"/>
+          </w:tcPr>
+          <w:p>
+            <w:pPr>
+              <w:pStyle w:val="Corpodetexto"/>
+              <w:spacing w:before="60"/>
+              <w:ind w:left="0"/>
+              <w:rPr>
+                <w:lang w:val="pt-BR"/>
+              </w:rPr>
+            </w:pPr>
+            <w:r>
+              <w:rPr>
+                <w:lang w:val="pt-BR"/>
+              </w:rPr>
+              <w:t>Objetivos</w:t>
+            </w:r>
+          </w:p>
+          <w:p>
+            <w:pPr>
+              <w:pStyle w:val="Corpodetexto"/>
+              <w:numPr>
+                <w:ilvl w:val="0"/>
+                <w:numId w:val="15"/>
+              </w:numPr>
+              <w:spacing w:before="60"/>
+              <w:rPr>
+                <w:lang w:val="pt-BR"/>
+              </w:rPr>
+            </w:pPr>
+            <w:r>
+              <w:rPr>
+                <w:lang w:val="pt-BR"/>
+              </w:rPr>
+              <w:t>Construção</w:t>
+            </w:r>
+          </w:p>
+          <w:p>
+            <w:pPr>
+              <w:pStyle w:val="Corpodetexto"/>
+              <w:spacing w:before="60"/>
+              <w:rPr>
+                <w:lang w:val="pt-BR"/>
+              </w:rPr>
+            </w:pPr>
+            <w:r>
+              <w:rPr>
+                <w:lang w:val="pt-BR"/>
+              </w:rPr>
+              <w:t>1.1  Documentação</w:t>
+            </w:r>
+          </w:p>
+          <w:p>
+            <w:pPr>
+              <w:pStyle w:val="Corpodetexto"/>
+              <w:spacing w:before="60"/>
+              <w:rPr>
+                <w:lang w:val="pt-BR"/>
+              </w:rPr>
+            </w:pPr>
+            <w:r>
+              <w:rPr>
+                <w:lang w:val="pt-BR"/>
+              </w:rPr>
+              <w:t>1.2 Desenvolvimento do Produto</w:t>
+            </w:r>
+          </w:p>
+          <w:p>
+            <w:pPr>
+              <w:pStyle w:val="Corpodetexto"/>
+              <w:spacing w:before="60"/>
+              <w:rPr>
+                <w:lang w:val="pt-BR"/>
+              </w:rPr>
+            </w:pPr>
+          </w:p>
+          <w:p>
+            <w:pPr>
+              <w:pStyle w:val="Corpodetexto"/>
+              <w:spacing w:before="60"/>
+              <w:rPr>
+                <w:lang w:val="pt-BR"/>
+              </w:rPr>
+            </w:pPr>
+          </w:p>
+          <w:p>
+            <w:pPr>
+              <w:pStyle w:val="Corpodetexto"/>
+              <w:spacing w:before="60"/>
+              <w:ind w:left="0"/>
+              <w:rPr>
+                <w:lang w:val="pt-BR"/>
+              </w:rPr>
+            </w:pPr>
+          </w:p>
+        </w:tc>
+        <w:tc>
+          <w:tcPr>
+            <w:tcW w:w="1825" w:type="dxa"/>
+          </w:tcPr>
+          <w:p>
+            <w:pPr>
+              <w:pStyle w:val="Corpodetexto"/>
+              <w:spacing w:before="60"/>
+              <w:ind w:left="0"/>
+              <w:rPr>
+                <w:lang w:val="pt-BR"/>
+              </w:rPr>
+            </w:pPr>
+            <w:r>
+              <w:rPr>
+                <w:lang w:val="pt-BR"/>
+              </w:rPr>
+              <w:t>27/11 - 06/06/2016</w:t>
+            </w:r>
+          </w:p>
+        </w:tc>
+        <w:tc>
+          <w:tcPr>
+            <w:tcW w:w="1726" w:type="dxa"/>
+          </w:tcPr>
+          <w:p>
+            <w:pPr>
+              <w:pStyle w:val="Corpodetexto"/>
+              <w:spacing w:before="60"/>
+              <w:ind w:left="0"/>
+              <w:rPr>
+                <w:lang w:val="pt-BR"/>
+              </w:rPr>
+            </w:pPr>
+            <w:r>
+              <w:rPr>
+                <w:lang w:val="pt-BR"/>
+              </w:rPr>
+              <w:t>1000</w:t>
+            </w:r>
+          </w:p>
+        </w:tc>
+      </w:tr>
+      <w:tr>
+        <w:tc>
+          <w:tcPr>
+            <w:tcW w:w="1005" w:type="dxa"/>
+          </w:tcPr>
+          <w:p>
+            <w:pPr>
+              <w:pStyle w:val="Corpodetexto"/>
+              <w:spacing w:before="60"/>
+              <w:ind w:left="0"/>
+              <w:rPr>
+                <w:lang w:val="pt-BR"/>
+              </w:rPr>
+            </w:pPr>
+            <w:r>
+              <w:rPr>
+                <w:lang w:val="pt-BR"/>
+              </w:rPr>
+              <w:t>I5</w:t>
+            </w:r>
+          </w:p>
+        </w:tc>
+        <w:tc>
+          <w:tcPr>
+            <w:tcW w:w="4300" w:type="dxa"/>
+          </w:tcPr>
+          <w:p>
+            <w:pPr>
+              <w:pStyle w:val="Corpodetexto"/>
+              <w:spacing w:before="60"/>
+              <w:ind w:left="0"/>
+              <w:rPr>
+                <w:lang w:val="pt-BR"/>
+              </w:rPr>
+            </w:pPr>
+            <w:r>
+              <w:rPr>
+                <w:lang w:val="pt-BR"/>
+              </w:rPr>
+              <w:t>Objetivos</w:t>
+            </w:r>
+          </w:p>
+          <w:p>
+            <w:pPr>
+              <w:pStyle w:val="Corpodetexto"/>
+              <w:spacing w:before="60"/>
+              <w:ind w:left="360"/>
+              <w:rPr>
+                <w:lang w:val="pt-BR"/>
+              </w:rPr>
+            </w:pPr>
+            <w:r>
+              <w:rPr>
+                <w:lang w:val="pt-BR"/>
+              </w:rPr>
+              <w:t>1.  Transição</w:t>
+            </w:r>
+          </w:p>
+          <w:p>
+            <w:pPr>
+              <w:pStyle w:val="Corpodetexto"/>
+              <w:spacing w:before="60"/>
+              <w:ind w:left="360"/>
+              <w:rPr>
+                <w:lang w:val="pt-BR"/>
+              </w:rPr>
+            </w:pPr>
+            <w:r>
+              <w:rPr>
+                <w:lang w:val="pt-BR"/>
+              </w:rPr>
+              <w:t xml:space="preserve">   1.1 Teste</w:t>
+            </w:r>
+          </w:p>
+          <w:p>
+            <w:pPr>
+              <w:pStyle w:val="Corpodetexto"/>
+              <w:spacing w:before="60"/>
+              <w:ind w:left="360"/>
+              <w:rPr>
+                <w:lang w:val="pt-BR"/>
+              </w:rPr>
+            </w:pPr>
+            <w:r>
+              <w:rPr>
+                <w:lang w:val="pt-BR"/>
+              </w:rPr>
+              <w:t xml:space="preserve">   1.2 Corrige problemas</w:t>
+            </w:r>
+          </w:p>
+          <w:p>
+            <w:pPr>
+              <w:pStyle w:val="Corpodetexto"/>
+              <w:spacing w:before="60"/>
+              <w:ind w:left="360"/>
+              <w:rPr>
+                <w:lang w:val="pt-BR"/>
+              </w:rPr>
+            </w:pPr>
+            <w:r>
+              <w:rPr>
+                <w:lang w:val="pt-BR"/>
+              </w:rPr>
+              <w:t xml:space="preserve">   1.3 Preparação para Relese</w:t>
+            </w:r>
+          </w:p>
+        </w:tc>
+        <w:tc>
+          <w:tcPr>
+            <w:tcW w:w="1825" w:type="dxa"/>
+          </w:tcPr>
+          <w:p>
+            <w:pPr>
+              <w:pStyle w:val="Corpodetexto"/>
+              <w:spacing w:before="60"/>
+              <w:ind w:left="0"/>
+              <w:rPr>
+                <w:lang w:val="pt-BR"/>
+              </w:rPr>
+            </w:pPr>
+            <w:r>
+              <w:rPr>
+                <w:lang w:val="pt-BR"/>
+              </w:rPr>
+              <w:t>07/06/2016 - 08/08/2016</w:t>
+            </w:r>
+          </w:p>
+        </w:tc>
+        <w:tc>
+          <w:tcPr>
+            <w:tcW w:w="1726" w:type="dxa"/>
+          </w:tcPr>
+          <w:p>
+            <w:pPr>
+              <w:pStyle w:val="Corpodetexto"/>
+              <w:spacing w:before="60"/>
+              <w:ind w:left="0"/>
+              <w:rPr>
+                <w:lang w:val="pt-BR"/>
+              </w:rPr>
+            </w:pPr>
+            <w:r>
+              <w:rPr>
+                <w:lang w:val="pt-BR"/>
+              </w:rPr>
+              <w:t>250</w:t>
+            </w:r>
+          </w:p>
         </w:tc>
       </w:tr>
       <w:bookmarkEnd w:id="1"/>
@@ -897,6 +1267,9 @@
         <w:pStyle w:val="InfoBlue"/>
         <w:ind w:left="0"/>
         <w:jc w:val="both"/>
+        <w:rPr>
+          <w:lang w:val="pt-BR"/>
+        </w:rPr>
       </w:pPr>
     </w:p>
     <w:sectPr>
@@ -912,14 +1285,14 @@
 
 <file path=word/endnotes.xml><?xml version="1.0" encoding="utf-8"?>
 <w:endnotes xmlns:ve="http://schemas.openxmlformats.org/markup-compatibility/2006" xmlns:o="urn:schemas-microsoft-com:office:office" xmlns:r="http://schemas.openxmlformats.org/officeDocument/2006/relationships" xmlns:m="http://schemas.openxmlformats.org/officeDocument/2006/math" xmlns:v="urn:schemas-microsoft-com:vml" xmlns:wp="http://schemas.openxmlformats.org/drawingml/2006/wordprocessingDrawing" xmlns:w10="urn:schemas-microsoft-com:office:word" xmlns:w="http://schemas.openxmlformats.org/wordprocessingml/2006/main" xmlns:wne="http://schemas.microsoft.com/office/word/2006/wordml">
-  <w:endnote w:type="separator" w:id="0">
+  <w:endnote w:type="separator" w:id="-1">
     <w:p>
       <w:r>
         <w:separator/>
       </w:r>
     </w:p>
   </w:endnote>
-  <w:endnote w:type="continuationSeparator" w:id="1">
+  <w:endnote w:type="continuationSeparator" w:id="0">
     <w:p>
       <w:r>
         <w:continuationSeparator/>
@@ -1092,14 +1465,14 @@
 
 <file path=word/footnotes.xml><?xml version="1.0" encoding="utf-8"?>
 <w:footnotes xmlns:ve="http://schemas.openxmlformats.org/markup-compatibility/2006" xmlns:o="urn:schemas-microsoft-com:office:office" xmlns:r="http://schemas.openxmlformats.org/officeDocument/2006/relationships" xmlns:m="http://schemas.openxmlformats.org/officeDocument/2006/math" xmlns:v="urn:schemas-microsoft-com:vml" xmlns:wp="http://schemas.openxmlformats.org/drawingml/2006/wordprocessingDrawing" xmlns:w10="urn:schemas-microsoft-com:office:word" xmlns:w="http://schemas.openxmlformats.org/wordprocessingml/2006/main" xmlns:wne="http://schemas.microsoft.com/office/word/2006/wordml">
-  <w:footnote w:type="separator" w:id="0">
+  <w:footnote w:type="separator" w:id="-1">
     <w:p>
       <w:r>
         <w:separator/>
       </w:r>
     </w:p>
   </w:footnote>
-  <w:footnote w:type="continuationSeparator" w:id="1">
+  <w:footnote w:type="continuationSeparator" w:id="0">
     <w:p>
       <w:r>
         <w:continuationSeparator/>
@@ -1827,6 +2200,92 @@
     </w:lvl>
   </w:abstractNum>
   <w:abstractNum w:abstractNumId="6">
+    <w:nsid w:val="231D49F1"/>
+    <w:multiLevelType w:val="hybridMultilevel"/>
+    <w:tmpl w:val="91F04962"/>
+    <w:lvl w:ilvl="0" w:tplc="0416000F">
+      <w:start w:val="1"/>
+      <w:numFmt w:val="decimal"/>
+      <w:lvlText w:val="%1."/>
+      <w:lvlJc w:val="left"/>
+      <w:pPr>
+        <w:ind w:left="720" w:hanging="360"/>
+      </w:pPr>
+    </w:lvl>
+    <w:lvl w:ilvl="1" w:tplc="04160019" w:tentative="1">
+      <w:start w:val="1"/>
+      <w:numFmt w:val="lowerLetter"/>
+      <w:lvlText w:val="%2."/>
+      <w:lvlJc w:val="left"/>
+      <w:pPr>
+        <w:ind w:left="1440" w:hanging="360"/>
+      </w:pPr>
+    </w:lvl>
+    <w:lvl w:ilvl="2" w:tplc="0416001B" w:tentative="1">
+      <w:start w:val="1"/>
+      <w:numFmt w:val="lowerRoman"/>
+      <w:lvlText w:val="%3."/>
+      <w:lvlJc w:val="right"/>
+      <w:pPr>
+        <w:ind w:left="2160" w:hanging="180"/>
+      </w:pPr>
+    </w:lvl>
+    <w:lvl w:ilvl="3" w:tplc="0416000F" w:tentative="1">
+      <w:start w:val="1"/>
+      <w:numFmt w:val="decimal"/>
+      <w:lvlText w:val="%4."/>
+      <w:lvlJc w:val="left"/>
+      <w:pPr>
+        <w:ind w:left="2880" w:hanging="360"/>
+      </w:pPr>
+    </w:lvl>
+    <w:lvl w:ilvl="4" w:tplc="04160019" w:tentative="1">
+      <w:start w:val="1"/>
+      <w:numFmt w:val="lowerLetter"/>
+      <w:lvlText w:val="%5."/>
+      <w:lvlJc w:val="left"/>
+      <w:pPr>
+        <w:ind w:left="3600" w:hanging="360"/>
+      </w:pPr>
+    </w:lvl>
+    <w:lvl w:ilvl="5" w:tplc="0416001B" w:tentative="1">
+      <w:start w:val="1"/>
+      <w:numFmt w:val="lowerRoman"/>
+      <w:lvlText w:val="%6."/>
+      <w:lvlJc w:val="right"/>
+      <w:pPr>
+        <w:ind w:left="4320" w:hanging="180"/>
+      </w:pPr>
+    </w:lvl>
+    <w:lvl w:ilvl="6" w:tplc="0416000F" w:tentative="1">
+      <w:start w:val="1"/>
+      <w:numFmt w:val="decimal"/>
+      <w:lvlText w:val="%7."/>
+      <w:lvlJc w:val="left"/>
+      <w:pPr>
+        <w:ind w:left="5040" w:hanging="360"/>
+      </w:pPr>
+    </w:lvl>
+    <w:lvl w:ilvl="7" w:tplc="04160019" w:tentative="1">
+      <w:start w:val="1"/>
+      <w:numFmt w:val="lowerLetter"/>
+      <w:lvlText w:val="%8."/>
+      <w:lvlJc w:val="left"/>
+      <w:pPr>
+        <w:ind w:left="5760" w:hanging="360"/>
+      </w:pPr>
+    </w:lvl>
+    <w:lvl w:ilvl="8" w:tplc="0416001B" w:tentative="1">
+      <w:start w:val="1"/>
+      <w:numFmt w:val="lowerRoman"/>
+      <w:lvlText w:val="%9."/>
+      <w:lvlJc w:val="right"/>
+      <w:pPr>
+        <w:ind w:left="6480" w:hanging="180"/>
+      </w:pPr>
+    </w:lvl>
+  </w:abstractNum>
+  <w:abstractNum w:abstractNumId="7">
     <w:nsid w:val="27A2209D"/>
     <w:multiLevelType w:val="multilevel"/>
     <w:tmpl w:val="322C2A48"/>
@@ -1939,7 +2398,7 @@
       </w:rPr>
     </w:lvl>
   </w:abstractNum>
-  <w:abstractNum w:abstractNumId="7">
+  <w:abstractNum w:abstractNumId="8">
     <w:nsid w:val="28C11DE9"/>
     <w:multiLevelType w:val="multilevel"/>
     <w:tmpl w:val="C0D891C6"/>
@@ -2025,7 +2484,7 @@
       <w:lvlJc w:val="left"/>
     </w:lvl>
   </w:abstractNum>
-  <w:abstractNum w:abstractNumId="8">
+  <w:abstractNum w:abstractNumId="9">
     <w:nsid w:val="33AA2FF0"/>
     <w:multiLevelType w:val="hybridMultilevel"/>
     <w:tmpl w:val="6DF4A3B2"/>
@@ -2165,7 +2624,7 @@
       </w:rPr>
     </w:lvl>
   </w:abstractNum>
-  <w:abstractNum w:abstractNumId="9">
+  <w:abstractNum w:abstractNumId="10">
     <w:nsid w:val="49D94CAF"/>
     <w:multiLevelType w:val="hybridMultilevel"/>
     <w:tmpl w:val="3E5250E8"/>
@@ -2305,7 +2764,7 @@
       </w:rPr>
     </w:lvl>
   </w:abstractNum>
-  <w:abstractNum w:abstractNumId="10">
+  <w:abstractNum w:abstractNumId="11">
     <w:nsid w:val="6A7B327F"/>
     <w:multiLevelType w:val="hybridMultilevel"/>
     <w:tmpl w:val="335E1E8E"/>
@@ -2422,7 +2881,7 @@
       </w:pPr>
     </w:lvl>
   </w:abstractNum>
-  <w:abstractNum w:abstractNumId="11">
+  <w:abstractNum w:abstractNumId="12">
     <w:nsid w:val="6ECA7869"/>
     <w:multiLevelType w:val="hybridMultilevel"/>
     <w:tmpl w:val="F01AA1BA"/>
@@ -2562,7 +3021,7 @@
       </w:rPr>
     </w:lvl>
   </w:abstractNum>
-  <w:abstractNum w:abstractNumId="12">
+  <w:abstractNum w:abstractNumId="13">
     <w:nsid w:val="78D42EE2"/>
     <w:multiLevelType w:val="multilevel"/>
     <w:tmpl w:val="BE4E5626"/>
@@ -2678,7 +3137,7 @@
       </w:pPr>
     </w:lvl>
   </w:abstractNum>
-  <w:abstractNum w:abstractNumId="13">
+  <w:abstractNum w:abstractNumId="14">
     <w:nsid w:val="7E9B626D"/>
     <w:multiLevelType w:val="multilevel"/>
     <w:tmpl w:val="2B5CE9E2"/>
@@ -2758,13 +3217,13 @@
     <w:abstractNumId w:val="0"/>
   </w:num>
   <w:num w:numId="2">
-    <w:abstractNumId w:val="8"/>
+    <w:abstractNumId w:val="9"/>
   </w:num>
   <w:num w:numId="3">
-    <w:abstractNumId w:val="9"/>
+    <w:abstractNumId w:val="10"/>
   </w:num>
   <w:num w:numId="4">
-    <w:abstractNumId w:val="7"/>
+    <w:abstractNumId w:val="8"/>
   </w:num>
   <w:num w:numId="5">
     <w:abstractNumId w:val="5"/>
@@ -2773,28 +3232,31 @@
     <w:abstractNumId w:val="2"/>
   </w:num>
   <w:num w:numId="7">
-    <w:abstractNumId w:val="13"/>
+    <w:abstractNumId w:val="14"/>
   </w:num>
   <w:num w:numId="8">
-    <w:abstractNumId w:val="10"/>
+    <w:abstractNumId w:val="11"/>
   </w:num>
   <w:num w:numId="9">
-    <w:abstractNumId w:val="12"/>
+    <w:abstractNumId w:val="13"/>
   </w:num>
   <w:num w:numId="10">
     <w:abstractNumId w:val="1"/>
   </w:num>
   <w:num w:numId="11">
-    <w:abstractNumId w:val="11"/>
+    <w:abstractNumId w:val="12"/>
   </w:num>
   <w:num w:numId="12">
-    <w:abstractNumId w:val="6"/>
+    <w:abstractNumId w:val="7"/>
   </w:num>
   <w:num w:numId="13">
     <w:abstractNumId w:val="3"/>
   </w:num>
   <w:num w:numId="14">
     <w:abstractNumId w:val="4"/>
+  </w:num>
+  <w:num w:numId="15">
+    <w:abstractNumId w:val="6"/>
   </w:num>
 </w:numbering>
 </file>
@@ -3934,7 +4396,7 @@
   <a:extraClrSchemeLst/>
   <a:extLst>
     <a:ext uri="{05A4C25C-085E-4340-85A3-A5531E510DB2}">
-      <thm15:themeFamily xmlns:thm15="http://schemas.microsoft.com/office/thememl/2012/main" xmlns="" name="Office Theme" id="{62F939B6-93AF-4DB8-9C6B-D6C7DFDC589F}" vid="{4A3C46E8-61CC-4603-A589-7422A47A8E4A}"/>
+      <thm15:themeFamily xmlns="" xmlns:thm15="http://schemas.microsoft.com/office/thememl/2012/main" name="Office Theme" id="{62F939B6-93AF-4DB8-9C6B-D6C7DFDC589F}" vid="{4A3C46E8-61CC-4603-A589-7422A47A8E4A}"/>
     </a:ext>
   </a:extLst>
 </a:theme>

</xml_diff>